<commit_message>
Bug fixes to templating issues.
</commit_message>
<xml_diff>
--- a/src/submissions/templates/wastewater_subdocument.docx
+++ b/src/submissions/templates/wastewater_subdocument.docx
@@ -322,6 +322,7 @@
       <w:tblPr>
         <w:tblStyle w:val="TableGrid"/>
         <w:tblW w:w="0" w:type="auto"/>
+        <w:tblInd w:w="0" w:type="dxa"/>
         <w:tblCellMar>
           <w:left w:w="115" w:type="dxa"/>
           <w:right w:w="115" w:type="dxa"/>
@@ -338,9 +339,17 @@
           <w:tcPr>
             <w:tcW w:w="9350" w:type="dxa"/>
             <w:gridSpan w:val="3"/>
+            <w:tcBorders>
+              <w:top w:val="single" w:sz="4" w:space="0" w:color="auto"/>
+              <w:left w:val="single" w:sz="4" w:space="0" w:color="auto"/>
+              <w:bottom w:val="single" w:sz="4" w:space="0" w:color="auto"/>
+              <w:right w:val="single" w:sz="4" w:space="0" w:color="auto"/>
+            </w:tcBorders>
+            <w:hideMark/>
           </w:tcPr>
           <w:p>
             <w:pPr>
+              <w:spacing w:line="240" w:lineRule="auto"/>
               <w:contextualSpacing/>
             </w:pPr>
             <w:r>
@@ -354,11 +363,11 @@
             <w:r>
               <w:t xml:space="preserve"> for row in sub[‘</w:t>
             </w:r>
+            <w:proofErr w:type="spellStart"/>
             <w:r>
               <w:t>origin_plate</w:t>
             </w:r>
-            <w:bookmarkStart w:id="0" w:name="_GoBack"/>
-            <w:bookmarkEnd w:id="0"/>
+            <w:proofErr w:type="spellEnd"/>
             <w:r>
               <w:t>’] %}</w:t>
             </w:r>
@@ -369,12 +378,20 @@
         <w:tc>
           <w:tcPr>
             <w:tcW w:w="4675" w:type="dxa"/>
+            <w:tcBorders>
+              <w:top w:val="single" w:sz="4" w:space="0" w:color="auto"/>
+              <w:left w:val="single" w:sz="4" w:space="0" w:color="auto"/>
+              <w:bottom w:val="single" w:sz="4" w:space="0" w:color="auto"/>
+              <w:right w:val="single" w:sz="4" w:space="0" w:color="auto"/>
+            </w:tcBorders>
+            <w:hideMark/>
           </w:tcPr>
           <w:p>
             <w:pPr>
               <w:tabs>
                 <w:tab w:val="left" w:pos="838"/>
               </w:tabs>
+              <w:spacing w:line="240" w:lineRule="auto"/>
               <w:contextualSpacing/>
             </w:pPr>
             <w:r>
@@ -393,12 +410,20 @@
         <w:tc>
           <w:tcPr>
             <w:tcW w:w="720" w:type="dxa"/>
+            <w:tcBorders>
+              <w:top w:val="single" w:sz="4" w:space="0" w:color="auto"/>
+              <w:left w:val="single" w:sz="4" w:space="0" w:color="auto"/>
+              <w:bottom w:val="single" w:sz="4" w:space="0" w:color="auto"/>
+              <w:right w:val="single" w:sz="4" w:space="0" w:color="auto"/>
+            </w:tcBorders>
+            <w:hideMark/>
           </w:tcPr>
           <w:p>
             <w:pPr>
               <w:tabs>
                 <w:tab w:val="left" w:pos="838"/>
               </w:tabs>
+              <w:spacing w:line="240" w:lineRule="auto"/>
               <w:contextualSpacing/>
               <w:rPr>
                 <w:sz w:val="12"/>
@@ -417,12 +442,20 @@
         <w:tc>
           <w:tcPr>
             <w:tcW w:w="2338" w:type="dxa"/>
+            <w:tcBorders>
+              <w:top w:val="single" w:sz="4" w:space="0" w:color="auto"/>
+              <w:left w:val="single" w:sz="4" w:space="0" w:color="auto"/>
+              <w:bottom w:val="single" w:sz="4" w:space="0" w:color="auto"/>
+              <w:right w:val="single" w:sz="4" w:space="0" w:color="auto"/>
+            </w:tcBorders>
+            <w:hideMark/>
           </w:tcPr>
           <w:p>
             <w:pPr>
               <w:tabs>
                 <w:tab w:val="left" w:pos="838"/>
               </w:tabs>
+              <w:spacing w:line="240" w:lineRule="auto"/>
               <w:contextualSpacing/>
             </w:pPr>
             <w:r>
@@ -452,9 +485,17 @@
           <w:tcPr>
             <w:tcW w:w="9350" w:type="dxa"/>
             <w:gridSpan w:val="3"/>
+            <w:tcBorders>
+              <w:top w:val="single" w:sz="4" w:space="0" w:color="auto"/>
+              <w:left w:val="single" w:sz="4" w:space="0" w:color="auto"/>
+              <w:bottom w:val="single" w:sz="4" w:space="0" w:color="auto"/>
+              <w:right w:val="single" w:sz="4" w:space="0" w:color="auto"/>
+            </w:tcBorders>
+            <w:hideMark/>
           </w:tcPr>
           <w:p>
             <w:pPr>
+              <w:spacing w:line="240" w:lineRule="auto"/>
               <w:contextualSpacing/>
             </w:pPr>
             <w:r>
@@ -492,6 +533,10 @@
       <w:r>
         <w:t xml:space="preserve"> %}</w:t>
       </w:r>
+    </w:p>
+    <w:p>
+      <w:bookmarkStart w:id="0" w:name="_GoBack"/>
+      <w:bookmarkEnd w:id="0"/>
     </w:p>
     <w:sectPr>
       <w:pgSz w:w="12240" w:h="15840"/>
@@ -896,27 +941,10 @@
   <w:style w:type="paragraph" w:default="1" w:styleId="Normal">
     <w:name w:val="Normal"/>
     <w:qFormat/>
-  </w:style>
-  <w:style w:type="paragraph" w:styleId="Heading1">
-    <w:name w:val="heading 1"/>
-    <w:basedOn w:val="Normal"/>
-    <w:next w:val="Normal"/>
-    <w:link w:val="Heading1Char"/>
-    <w:uiPriority w:val="9"/>
-    <w:qFormat/>
-    <w:rsid w:val="00971442"/>
+    <w:rsid w:val="00E860B8"/>
     <w:pPr>
-      <w:keepNext/>
-      <w:keepLines/>
-      <w:spacing w:before="240" w:after="0"/>
-      <w:outlineLvl w:val="0"/>
+      <w:spacing w:line="256" w:lineRule="auto"/>
     </w:pPr>
-    <w:rPr>
-      <w:rFonts w:asciiTheme="majorHAnsi" w:eastAsiaTheme="majorEastAsia" w:hAnsiTheme="majorHAnsi" w:cstheme="majorBidi"/>
-      <w:color w:val="2E74B5" w:themeColor="accent1" w:themeShade="BF"/>
-      <w:sz w:val="32"/>
-      <w:szCs w:val="32"/>
-    </w:rPr>
   </w:style>
   <w:style w:type="paragraph" w:styleId="Heading2">
     <w:name w:val="heading 2"/>
@@ -924,9 +952,10 @@
     <w:next w:val="Normal"/>
     <w:link w:val="Heading2Char"/>
     <w:uiPriority w:val="9"/>
+    <w:semiHidden/>
     <w:unhideWhenUsed/>
     <w:qFormat/>
-    <w:rsid w:val="000E6F88"/>
+    <w:rsid w:val="00E860B8"/>
     <w:pPr>
       <w:keepNext/>
       <w:keepLines/>
@@ -967,30 +996,13 @@
     <w:semiHidden/>
     <w:unhideWhenUsed/>
   </w:style>
-  <w:style w:type="character" w:customStyle="1" w:styleId="Heading1Char">
-    <w:name w:val="Heading 1 Char"/>
-    <w:basedOn w:val="DefaultParagraphFont"/>
-    <w:link w:val="Heading1"/>
-    <w:uiPriority w:val="9"/>
-    <w:rsid w:val="00971442"/>
-    <w:rPr>
-      <w:rFonts w:asciiTheme="majorHAnsi" w:eastAsiaTheme="majorEastAsia" w:hAnsiTheme="majorHAnsi" w:cstheme="majorBidi"/>
-      <w:color w:val="2E74B5" w:themeColor="accent1" w:themeShade="BF"/>
-      <w:sz w:val="32"/>
-      <w:szCs w:val="32"/>
-    </w:rPr>
-  </w:style>
-  <w:style w:type="character" w:customStyle="1" w:styleId="hljs-keyword">
-    <w:name w:val="hljs-keyword"/>
-    <w:basedOn w:val="DefaultParagraphFont"/>
-    <w:rsid w:val="003A37D4"/>
-  </w:style>
   <w:style w:type="character" w:customStyle="1" w:styleId="Heading2Char">
     <w:name w:val="Heading 2 Char"/>
     <w:basedOn w:val="DefaultParagraphFont"/>
     <w:link w:val="Heading2"/>
     <w:uiPriority w:val="9"/>
-    <w:rsid w:val="000E6F88"/>
+    <w:semiHidden/>
+    <w:rsid w:val="00E860B8"/>
     <w:rPr>
       <w:rFonts w:asciiTheme="majorHAnsi" w:eastAsiaTheme="majorEastAsia" w:hAnsiTheme="majorHAnsi" w:cstheme="majorBidi"/>
       <w:color w:val="2E74B5" w:themeColor="accent1" w:themeShade="BF"/>
@@ -998,23 +1010,16 @@
       <w:szCs w:val="26"/>
     </w:rPr>
   </w:style>
-  <w:style w:type="character" w:styleId="LineNumber">
-    <w:name w:val="line number"/>
-    <w:basedOn w:val="DefaultParagraphFont"/>
-    <w:uiPriority w:val="99"/>
-    <w:semiHidden/>
-    <w:unhideWhenUsed/>
-    <w:rsid w:val="00046BB8"/>
-  </w:style>
   <w:style w:type="table" w:styleId="TableGrid">
     <w:name w:val="Table Grid"/>
     <w:basedOn w:val="TableNormal"/>
     <w:uiPriority w:val="39"/>
-    <w:rsid w:val="004D0368"/>
+    <w:rsid w:val="00E860B8"/>
     <w:pPr>
       <w:spacing w:after="0" w:line="240" w:lineRule="auto"/>
     </w:pPr>
     <w:tblPr>
+      <w:tblInd w:w="0" w:type="nil"/>
       <w:tblBorders>
         <w:top w:val="single" w:sz="4" w:space="0" w:color="auto"/>
         <w:left w:val="single" w:sz="4" w:space="0" w:color="auto"/>

</xml_diff>

<commit_message>
Returned to pdf exports from details.
</commit_message>
<xml_diff>
--- a/src/submissions/templates/wastewater_subdocument.docx
+++ b/src/submissions/templates/wastewater_subdocument.docx
@@ -4,62 +4,17 @@
   <w:body>
     <w:p>
       <w:r>
-        <w:t xml:space="preserve">{% if </w:t>
-      </w:r>
-      <w:proofErr w:type="gramStart"/>
-      <w:r>
-        <w:t>sub[</w:t>
-      </w:r>
-      <w:proofErr w:type="gramEnd"/>
-      <w:r>
-        <w:t>'</w:t>
-      </w:r>
-      <w:proofErr w:type="spellStart"/>
-      <w:r>
-        <w:t>pcr_info</w:t>
-      </w:r>
-      <w:proofErr w:type="spellEnd"/>
-      <w:r>
-        <w:t>'] %}</w:t>
-      </w:r>
-    </w:p>
-    <w:p>
-      <w:r>
-        <w:t xml:space="preserve">        {% for entry in </w:t>
-      </w:r>
-      <w:proofErr w:type="gramStart"/>
-      <w:r>
-        <w:t>sub[</w:t>
-      </w:r>
-      <w:proofErr w:type="gramEnd"/>
-      <w:r>
-        <w:t>'</w:t>
-      </w:r>
-      <w:proofErr w:type="spellStart"/>
-      <w:r>
-        <w:t>pcr_info</w:t>
-      </w:r>
-      <w:proofErr w:type="spellEnd"/>
-      <w:r>
-        <w:t>'] %}</w:t>
-      </w:r>
-    </w:p>
-    <w:p>
-      <w:r>
-        <w:t xml:space="preserve">        {% if 'comment' not in </w:t>
-      </w:r>
-      <w:proofErr w:type="spellStart"/>
-      <w:proofErr w:type="gramStart"/>
-      <w:r>
-        <w:t>entry.keys</w:t>
-      </w:r>
-      <w:proofErr w:type="spellEnd"/>
-      <w:r>
-        <w:t>(</w:t>
-      </w:r>
-      <w:proofErr w:type="gramEnd"/>
-      <w:r>
-        <w:t>) %}</w:t>
+        <w:t>{% if sub['pcr_info'] %}</w:t>
+      </w:r>
+    </w:p>
+    <w:p>
+      <w:r>
+        <w:t xml:space="preserve">        {% for entry in sub['pcr_info'] %}</w:t>
+      </w:r>
+    </w:p>
+    <w:p>
+      <w:r>
+        <w:t xml:space="preserve">        {% if 'comment' not in entry.keys() %}</w:t>
       </w:r>
     </w:p>
     <w:p>
@@ -68,241 +23,69 @@
           <w:rStyle w:val="Heading2Char"/>
         </w:rPr>
       </w:pPr>
-      <w:proofErr w:type="gramStart"/>
       <w:r>
         <w:rPr>
           <w:rStyle w:val="Heading2Char"/>
         </w:rPr>
-        <w:t>qPCR</w:t>
-      </w:r>
-      <w:proofErr w:type="gramEnd"/>
+        <w:t>qPCR Momentum Status:</w:t>
+      </w:r>
+    </w:p>
+    <w:p>
+      <w:r>
+        <w:t xml:space="preserve">        {% else %}</w:t>
+      </w:r>
+    </w:p>
+    <w:p>
       <w:r>
         <w:rPr>
           <w:rStyle w:val="Heading2Char"/>
         </w:rPr>
-        <w:t xml:space="preserve"> Momentum Status:</w:t>
-      </w:r>
-    </w:p>
-    <w:p>
-      <w:r>
-        <w:t xml:space="preserve">        {% else %}</w:t>
-      </w:r>
-    </w:p>
-    <w:p>
-      <w:proofErr w:type="gramStart"/>
-      <w:r>
-        <w:rPr>
-          <w:rStyle w:val="Heading2Char"/>
-        </w:rPr>
-        <w:t>qPCR</w:t>
-      </w:r>
-      <w:proofErr w:type="gramEnd"/>
-      <w:r>
-        <w:rPr>
-          <w:rStyle w:val="Heading2Char"/>
-        </w:rPr>
-        <w:t xml:space="preserve"> Status:</w:t>
-      </w:r>
-    </w:p>
-    <w:p>
-      <w:r>
-        <w:t xml:space="preserve">        {% </w:t>
-      </w:r>
-      <w:proofErr w:type="spellStart"/>
-      <w:r>
-        <w:t>endif</w:t>
-      </w:r>
-      <w:proofErr w:type="spellEnd"/>
-      <w:r>
-        <w:t xml:space="preserve"> %}</w:t>
-      </w:r>
-    </w:p>
-    <w:p>
-      <w:r>
-        <w:t xml:space="preserve">        {% for key, value in </w:t>
-      </w:r>
-      <w:proofErr w:type="spellStart"/>
-      <w:proofErr w:type="gramStart"/>
-      <w:r>
-        <w:t>entry.items</w:t>
-      </w:r>
-      <w:proofErr w:type="spellEnd"/>
-      <w:r>
-        <w:t>(</w:t>
-      </w:r>
-      <w:proofErr w:type="gramEnd"/>
-      <w:r>
-        <w:t>) if key != '</w:t>
-      </w:r>
-      <w:proofErr w:type="spellStart"/>
-      <w:r>
-        <w:t>imported_by</w:t>
-      </w:r>
-      <w:proofErr w:type="spellEnd"/>
-      <w:r>
-        <w:t>'%}</w:t>
-      </w:r>
-    </w:p>
-    <w:p>
-      <w:r>
-        <w:t xml:space="preserve">            {% if "column" in key %}</w:t>
-      </w:r>
-    </w:p>
-    <w:p>
-      <w:r>
-        <w:t xml:space="preserve">                </w:t>
+        <w:t>qPCR Status:</w:t>
+      </w:r>
+    </w:p>
+    <w:p>
+      <w:r>
+        <w:t xml:space="preserve">        {% endif %}</w:t>
+      </w:r>
+    </w:p>
+    <w:p>
+      <w:r>
+        <w:t xml:space="preserve">        {% for key, value in entry.items() if key != 'imported_by'%}{% if "column" in key %}</w:t>
       </w:r>
       <w:r>
         <w:rPr>
           <w:b/>
         </w:rPr>
-        <w:t>{</w:t>
-      </w:r>
-      <w:proofErr w:type="gramStart"/>
+        <w:t>{{ key|replace('_', ' ')|title() }}:</w:t>
+      </w:r>
+      <w:r>
+        <w:t xml:space="preserve"> {{ value }}uL{% else %}</w:t>
+      </w:r>
       <w:r>
         <w:rPr>
           <w:b/>
         </w:rPr>
-        <w:t xml:space="preserve">{ </w:t>
-      </w:r>
-      <w:proofErr w:type="spellStart"/>
-      <w:r>
-        <w:rPr>
-          <w:b/>
-        </w:rPr>
-        <w:t>key</w:t>
-      </w:r>
-      <w:proofErr w:type="gramEnd"/>
-      <w:r>
-        <w:rPr>
-          <w:b/>
-        </w:rPr>
-        <w:t>|replace</w:t>
-      </w:r>
-      <w:proofErr w:type="spellEnd"/>
-      <w:r>
-        <w:rPr>
-          <w:b/>
-        </w:rPr>
-        <w:t>('_', ' ')|title() }}:</w:t>
-      </w:r>
-      <w:r>
-        <w:t xml:space="preserve"> {{ value }}</w:t>
-      </w:r>
-      <w:proofErr w:type="spellStart"/>
-      <w:r>
-        <w:t>uL</w:t>
-      </w:r>
-      <w:proofErr w:type="spellEnd"/>
-    </w:p>
-    <w:p>
-      <w:r>
-        <w:t xml:space="preserve">            {% else %}</w:t>
-      </w:r>
-    </w:p>
-    <w:p>
-      <w:r>
-        <w:t xml:space="preserve">                </w:t>
-      </w:r>
-      <w:r>
-        <w:rPr>
-          <w:b/>
-        </w:rPr>
-        <w:t>{</w:t>
-      </w:r>
-      <w:proofErr w:type="gramStart"/>
-      <w:r>
-        <w:rPr>
-          <w:b/>
-        </w:rPr>
-        <w:t xml:space="preserve">{ </w:t>
-      </w:r>
-      <w:proofErr w:type="spellStart"/>
-      <w:r>
-        <w:rPr>
-          <w:b/>
-        </w:rPr>
-        <w:t>key</w:t>
-      </w:r>
-      <w:proofErr w:type="gramEnd"/>
-      <w:r>
-        <w:rPr>
-          <w:b/>
-        </w:rPr>
-        <w:t>|replace</w:t>
-      </w:r>
-      <w:proofErr w:type="spellEnd"/>
-      <w:r>
-        <w:rPr>
-          <w:b/>
-        </w:rPr>
-        <w:t>('_', ' ')|title() }}:</w:t>
-      </w:r>
-      <w:r>
-        <w:t xml:space="preserve"> {{ value }}</w:t>
-      </w:r>
-    </w:p>
-    <w:p>
-      <w:r>
-        <w:t xml:space="preserve">            {% </w:t>
-      </w:r>
-      <w:proofErr w:type="spellStart"/>
-      <w:r>
-        <w:t>endif</w:t>
-      </w:r>
-      <w:proofErr w:type="spellEnd"/>
-      <w:r>
-        <w:t xml:space="preserve"> %}{% </w:t>
-      </w:r>
-      <w:proofErr w:type="spellStart"/>
-      <w:r>
-        <w:t>endfor</w:t>
-      </w:r>
-      <w:proofErr w:type="spellEnd"/>
-      <w:r>
-        <w:t xml:space="preserve"> %}{% </w:t>
-      </w:r>
-      <w:proofErr w:type="spellStart"/>
-      <w:r>
-        <w:t>endfor</w:t>
-      </w:r>
-      <w:proofErr w:type="spellEnd"/>
-      <w:r>
-        <w:t xml:space="preserve"> %}</w:t>
-      </w:r>
-    </w:p>
-    <w:p>
-      <w:r>
-        <w:t xml:space="preserve">        {% </w:t>
-      </w:r>
-      <w:proofErr w:type="spellStart"/>
-      <w:r>
-        <w:t>endif</w:t>
-      </w:r>
-      <w:proofErr w:type="spellEnd"/>
-      <w:r>
-        <w:t xml:space="preserve"> %}</w:t>
-      </w:r>
-    </w:p>
-    <w:p>
-      <w:r>
-        <w:t xml:space="preserve">     {% if </w:t>
-      </w:r>
-      <w:proofErr w:type="gramStart"/>
-      <w:r>
-        <w:t>sub[</w:t>
-      </w:r>
-      <w:proofErr w:type="gramEnd"/>
-      <w:r>
-        <w:t>'</w:t>
-      </w:r>
-      <w:proofErr w:type="spellStart"/>
-      <w:r>
-        <w:t>origin_plate</w:t>
-      </w:r>
-      <w:proofErr w:type="spellEnd"/>
-      <w:r>
-        <w:t>'] %}</w:t>
+        <w:t>{{ key|replace('_', ' ')|title() }}:</w:t>
+      </w:r>
+      <w:r>
+        <w:t xml:space="preserve"> {{ value }}{% endif %}</w:t>
+      </w:r>
+    </w:p>
+    <w:p>
+      <w:bookmarkStart w:id="0" w:name="_GoBack"/>
+      <w:bookmarkEnd w:id="0"/>
+      <w:r>
+        <w:t>{% endfor %}{% endfor %}</w:t>
+      </w:r>
+    </w:p>
+    <w:p>
+      <w:r>
+        <w:t xml:space="preserve">        {% endif %}</w:t>
+      </w:r>
+    </w:p>
+    <w:p>
+      <w:r>
+        <w:t xml:space="preserve">     {% if sub['origin_plate'] %}</w:t>
       </w:r>
     </w:p>
     <w:p>
@@ -353,23 +136,7 @@
               <w:contextualSpacing/>
             </w:pPr>
             <w:r>
-              <w:t>{%</w:t>
-            </w:r>
-            <w:proofErr w:type="spellStart"/>
-            <w:r>
-              <w:t>tr</w:t>
-            </w:r>
-            <w:proofErr w:type="spellEnd"/>
-            <w:r>
-              <w:t xml:space="preserve"> for row in sub[‘</w:t>
-            </w:r>
-            <w:proofErr w:type="spellStart"/>
-            <w:r>
-              <w:t>origin_plate</w:t>
-            </w:r>
-            <w:proofErr w:type="spellEnd"/>
-            <w:r>
-              <w:t>’] %}</w:t>
+              <w:t>{%tr for row in sub[‘origin_plate’] %}</w:t>
             </w:r>
           </w:p>
         </w:tc>
@@ -395,15 +162,7 @@
               <w:contextualSpacing/>
             </w:pPr>
             <w:r>
-              <w:t>{%</w:t>
-            </w:r>
-            <w:proofErr w:type="spellStart"/>
-            <w:r>
-              <w:t>tc</w:t>
-            </w:r>
-            <w:proofErr w:type="spellEnd"/>
-            <w:r>
-              <w:t xml:space="preserve"> for column in row %}</w:t>
+              <w:t>{%tc for column in row %}</w:t>
             </w:r>
           </w:p>
         </w:tc>
@@ -459,23 +218,7 @@
               <w:contextualSpacing/>
             </w:pPr>
             <w:r>
-              <w:t>{%</w:t>
-            </w:r>
-            <w:proofErr w:type="spellStart"/>
-            <w:r>
-              <w:t>tc</w:t>
-            </w:r>
-            <w:proofErr w:type="spellEnd"/>
-            <w:r>
-              <w:t xml:space="preserve"> </w:t>
-            </w:r>
-            <w:proofErr w:type="spellStart"/>
-            <w:r>
-              <w:t>endfor</w:t>
-            </w:r>
-            <w:proofErr w:type="spellEnd"/>
-            <w:r>
-              <w:t xml:space="preserve"> %}</w:t>
+              <w:t>{%tc endfor %}</w:t>
             </w:r>
           </w:p>
         </w:tc>
@@ -499,23 +242,7 @@
               <w:contextualSpacing/>
             </w:pPr>
             <w:r>
-              <w:t>{%</w:t>
-            </w:r>
-            <w:proofErr w:type="spellStart"/>
-            <w:r>
-              <w:t>tr</w:t>
-            </w:r>
-            <w:proofErr w:type="spellEnd"/>
-            <w:r>
-              <w:t xml:space="preserve"> </w:t>
-            </w:r>
-            <w:proofErr w:type="spellStart"/>
-            <w:r>
-              <w:t>endfor</w:t>
-            </w:r>
-            <w:proofErr w:type="spellEnd"/>
-            <w:r>
-              <w:t xml:space="preserve"> %}</w:t>
+              <w:t>{%tr endfor %}</w:t>
             </w:r>
           </w:p>
         </w:tc>
@@ -523,21 +250,10 @@
     </w:tbl>
     <w:p>
       <w:r>
-        <w:t xml:space="preserve">    {% </w:t>
-      </w:r>
-      <w:proofErr w:type="spellStart"/>
-      <w:r>
-        <w:t>endif</w:t>
-      </w:r>
-      <w:proofErr w:type="spellEnd"/>
-      <w:r>
-        <w:t xml:space="preserve"> %}</w:t>
-      </w:r>
-    </w:p>
-    <w:p>
-      <w:bookmarkStart w:id="0" w:name="_GoBack"/>
-      <w:bookmarkEnd w:id="0"/>
-    </w:p>
+        <w:t xml:space="preserve">    {% endif %}</w:t>
+      </w:r>
+    </w:p>
+    <w:p/>
     <w:sectPr>
       <w:pgSz w:w="12240" w:h="15840"/>
       <w:pgMar w:top="1440" w:right="1440" w:bottom="1440" w:left="1440" w:header="720" w:footer="720" w:gutter="0"/>

</xml_diff>